<commit_message>
feat: traversePreOrder and traversePostOrder methods
</commit_message>
<xml_diff>
--- a/Practice/Week14/Jobsheet 14_Sherly Lutfi Azkiah_1I_22_2341720241.docx
+++ b/Practice/Week14/Jobsheet 14_Sherly Lutfi Azkiah_1I_22_2341720241.docx
@@ -221,18 +221,8 @@
           <w:sz w:val="28"/>
           <w:szCs w:val="28"/>
         </w:rPr>
-        <w:t xml:space="preserve">Sherly Lutfi Azkiah </w:t>
-      </w:r>
-      <w:proofErr w:type="spellStart"/>
-      <w:r>
-        <w:rPr>
-          <w:rFonts w:ascii="Times New Roman" w:hAnsi="Times New Roman" w:cs="Times New Roman"/>
-          <w:sz w:val="28"/>
-          <w:szCs w:val="28"/>
-        </w:rPr>
-        <w:t>Sulistyawati</w:t>
-      </w:r>
-      <w:proofErr w:type="spellEnd"/>
+        <w:t>Sherly Lutfi Azkiah Sulistyawati</w:t>
+      </w:r>
     </w:p>
     <w:p>
       <w:pPr>
@@ -1329,7 +1319,6 @@
         </w:rPr>
         <w:t xml:space="preserve">attribute in the </w:t>
       </w:r>
-      <w:proofErr w:type="spellStart"/>
       <w:r>
         <w:rPr>
           <w:rFonts w:ascii="Times New Roman" w:hAnsi="Times New Roman" w:cs="Times New Roman"/>
@@ -1338,18 +1327,7 @@
           <w:sz w:val="24"/>
           <w:szCs w:val="24"/>
         </w:rPr>
-        <w:t>BinaryTree</w:t>
-      </w:r>
-      <w:proofErr w:type="spellEnd"/>
-      <w:r>
-        <w:rPr>
-          <w:rFonts w:ascii="Times New Roman" w:hAnsi="Times New Roman" w:cs="Times New Roman"/>
-          <w:b/>
-          <w:bCs/>
-          <w:sz w:val="24"/>
-          <w:szCs w:val="24"/>
-        </w:rPr>
-        <w:t xml:space="preserve"> </w:t>
+        <w:t xml:space="preserve">BinaryTree </w:t>
       </w:r>
       <w:r>
         <w:rPr>
@@ -1384,25 +1362,7 @@
           <w:sz w:val="24"/>
           <w:szCs w:val="24"/>
         </w:rPr>
-        <w:t xml:space="preserve">The root attribute in the </w:t>
-      </w:r>
-      <w:proofErr w:type="spellStart"/>
-      <w:r>
-        <w:rPr>
-          <w:rFonts w:ascii="Times New Roman" w:hAnsi="Times New Roman" w:cs="Times New Roman"/>
-          <w:sz w:val="24"/>
-          <w:szCs w:val="24"/>
-        </w:rPr>
-        <w:t>BinaryTree</w:t>
-      </w:r>
-      <w:proofErr w:type="spellEnd"/>
-      <w:r>
-        <w:rPr>
-          <w:rFonts w:ascii="Times New Roman" w:hAnsi="Times New Roman" w:cs="Times New Roman"/>
-          <w:sz w:val="24"/>
-          <w:szCs w:val="24"/>
-        </w:rPr>
-        <w:t xml:space="preserve"> class is the starting point of the tree.</w:t>
+        <w:t>The root attribute in the BinaryTree class is the starting point of the tree.</w:t>
       </w:r>
     </w:p>
     <w:p>
@@ -1554,7 +1514,6 @@
         </w:rPr>
         <w:t xml:space="preserve">Pay attention to the </w:t>
       </w:r>
-      <w:proofErr w:type="gramStart"/>
       <w:r>
         <w:rPr>
           <w:rFonts w:ascii="Times New Roman" w:hAnsi="Times New Roman" w:cs="Times New Roman"/>
@@ -1563,18 +1522,7 @@
           <w:sz w:val="24"/>
           <w:szCs w:val="24"/>
         </w:rPr>
-        <w:t>add(</w:t>
-      </w:r>
-      <w:proofErr w:type="gramEnd"/>
-      <w:r>
-        <w:rPr>
-          <w:rFonts w:ascii="Times New Roman" w:hAnsi="Times New Roman" w:cs="Times New Roman"/>
-          <w:b/>
-          <w:bCs/>
-          <w:sz w:val="24"/>
-          <w:szCs w:val="24"/>
-        </w:rPr>
-        <w:t xml:space="preserve">) </w:t>
+        <w:t xml:space="preserve">add() </w:t>
       </w:r>
       <w:r>
         <w:rPr>
@@ -1815,7 +1763,6 @@
         </w:rPr>
         <w:t xml:space="preserve">Look at the </w:t>
       </w:r>
-      <w:proofErr w:type="gramStart"/>
       <w:r>
         <w:rPr>
           <w:rFonts w:ascii="Times New Roman" w:hAnsi="Times New Roman" w:cs="Times New Roman"/>
@@ -1824,18 +1771,7 @@
           <w:sz w:val="24"/>
           <w:szCs w:val="24"/>
         </w:rPr>
-        <w:t>delete(</w:t>
-      </w:r>
-      <w:proofErr w:type="gramEnd"/>
-      <w:r>
-        <w:rPr>
-          <w:rFonts w:ascii="Times New Roman" w:hAnsi="Times New Roman" w:cs="Times New Roman"/>
-          <w:b/>
-          <w:bCs/>
-          <w:sz w:val="24"/>
-          <w:szCs w:val="24"/>
-        </w:rPr>
-        <w:t xml:space="preserve">) </w:t>
+        <w:t xml:space="preserve">delete() </w:t>
       </w:r>
       <w:r>
         <w:rPr>
@@ -1962,27 +1898,8 @@
           <w:sz w:val="24"/>
           <w:szCs w:val="24"/>
         </w:rPr>
-        <w:t xml:space="preserve">For what is a variable named </w:t>
-      </w:r>
-      <w:proofErr w:type="spellStart"/>
-      <w:r>
-        <w:rPr>
-          <w:rFonts w:ascii="Times New Roman" w:hAnsi="Times New Roman" w:cs="Times New Roman"/>
-          <w:sz w:val="24"/>
-          <w:szCs w:val="24"/>
-        </w:rPr>
-        <w:t>isLeftChild</w:t>
-      </w:r>
-      <w:proofErr w:type="spellEnd"/>
-      <w:r>
-        <w:rPr>
-          <w:rFonts w:ascii="Times New Roman" w:hAnsi="Times New Roman" w:cs="Times New Roman"/>
-          <w:sz w:val="24"/>
-          <w:szCs w:val="24"/>
-        </w:rPr>
-        <w:t xml:space="preserve"> created in the </w:t>
-      </w:r>
-      <w:proofErr w:type="gramStart"/>
+        <w:t xml:space="preserve">For what is a variable named isLeftChild created in the </w:t>
+      </w:r>
       <w:r>
         <w:rPr>
           <w:rFonts w:ascii="Times New Roman" w:hAnsi="Times New Roman" w:cs="Times New Roman"/>
@@ -1991,18 +1908,7 @@
           <w:sz w:val="24"/>
           <w:szCs w:val="24"/>
         </w:rPr>
-        <w:t>delete(</w:t>
-      </w:r>
-      <w:proofErr w:type="gramEnd"/>
-      <w:r>
-        <w:rPr>
-          <w:rFonts w:ascii="Times New Roman" w:hAnsi="Times New Roman" w:cs="Times New Roman"/>
-          <w:b/>
-          <w:bCs/>
-          <w:sz w:val="24"/>
-          <w:szCs w:val="24"/>
-        </w:rPr>
-        <w:t xml:space="preserve">) </w:t>
+        <w:t xml:space="preserve">delete() </w:t>
       </w:r>
       <w:r>
         <w:rPr>
@@ -2058,8 +1964,6 @@
         </w:rPr>
         <w:t xml:space="preserve">What is the </w:t>
       </w:r>
-      <w:proofErr w:type="spellStart"/>
-      <w:proofErr w:type="gramStart"/>
       <w:r>
         <w:rPr>
           <w:rFonts w:ascii="Times New Roman" w:hAnsi="Times New Roman" w:cs="Times New Roman"/>
@@ -2068,29 +1972,7 @@
           <w:sz w:val="24"/>
           <w:szCs w:val="24"/>
         </w:rPr>
-        <w:t>getSuccessor</w:t>
-      </w:r>
-      <w:proofErr w:type="spellEnd"/>
-      <w:r>
-        <w:rPr>
-          <w:rFonts w:ascii="Times New Roman" w:hAnsi="Times New Roman" w:cs="Times New Roman"/>
-          <w:b/>
-          <w:bCs/>
-          <w:sz w:val="24"/>
-          <w:szCs w:val="24"/>
-        </w:rPr>
-        <w:t>(</w:t>
-      </w:r>
-      <w:proofErr w:type="gramEnd"/>
-      <w:r>
-        <w:rPr>
-          <w:rFonts w:ascii="Times New Roman" w:hAnsi="Times New Roman" w:cs="Times New Roman"/>
-          <w:b/>
-          <w:bCs/>
-          <w:sz w:val="24"/>
-          <w:szCs w:val="24"/>
-        </w:rPr>
-        <w:t xml:space="preserve">) </w:t>
+        <w:t xml:space="preserve">getSuccessor() </w:t>
       </w:r>
       <w:r>
         <w:rPr>
@@ -2210,8 +2092,6 @@
         </w:rPr>
         <w:t xml:space="preserve">the right. Which 1 of 2 methods is implemented in the </w:t>
       </w:r>
-      <w:proofErr w:type="spellStart"/>
-      <w:proofErr w:type="gramStart"/>
       <w:r>
         <w:rPr>
           <w:rFonts w:ascii="Times New Roman" w:hAnsi="Times New Roman" w:cs="Times New Roman"/>
@@ -2220,29 +2100,7 @@
           <w:sz w:val="24"/>
           <w:szCs w:val="24"/>
         </w:rPr>
-        <w:t>getSuccessor</w:t>
-      </w:r>
-      <w:proofErr w:type="spellEnd"/>
-      <w:r>
-        <w:rPr>
-          <w:rFonts w:ascii="Times New Roman" w:hAnsi="Times New Roman" w:cs="Times New Roman"/>
-          <w:b/>
-          <w:bCs/>
-          <w:sz w:val="24"/>
-          <w:szCs w:val="24"/>
-        </w:rPr>
-        <w:t>(</w:t>
-      </w:r>
-      <w:proofErr w:type="gramEnd"/>
-      <w:r>
-        <w:rPr>
-          <w:rFonts w:ascii="Times New Roman" w:hAnsi="Times New Roman" w:cs="Times New Roman"/>
-          <w:b/>
-          <w:bCs/>
-          <w:sz w:val="24"/>
-          <w:szCs w:val="24"/>
-        </w:rPr>
-        <w:t>)</w:t>
+        <w:t>getSuccessor()</w:t>
       </w:r>
       <w:r>
         <w:rPr>
@@ -2283,35 +2141,7 @@
           <w:sz w:val="24"/>
           <w:szCs w:val="24"/>
         </w:rPr>
-        <w:t xml:space="preserve">The </w:t>
-      </w:r>
-      <w:proofErr w:type="spellStart"/>
-      <w:proofErr w:type="gramStart"/>
-      <w:r>
-        <w:rPr>
-          <w:rFonts w:ascii="Times New Roman" w:hAnsi="Times New Roman" w:cs="Times New Roman"/>
-          <w:sz w:val="24"/>
-          <w:szCs w:val="24"/>
-        </w:rPr>
-        <w:t>getSuccessor</w:t>
-      </w:r>
-      <w:proofErr w:type="spellEnd"/>
-      <w:r>
-        <w:rPr>
-          <w:rFonts w:ascii="Times New Roman" w:hAnsi="Times New Roman" w:cs="Times New Roman"/>
-          <w:sz w:val="24"/>
-          <w:szCs w:val="24"/>
-        </w:rPr>
-        <w:t>(</w:t>
-      </w:r>
-      <w:proofErr w:type="gramEnd"/>
-      <w:r>
-        <w:rPr>
-          <w:rFonts w:ascii="Times New Roman" w:hAnsi="Times New Roman" w:cs="Times New Roman"/>
-          <w:sz w:val="24"/>
-          <w:szCs w:val="24"/>
-        </w:rPr>
-        <w:t>) method implemented in the program uses the second approach: looking for the smallest value in the right subtree. This method ensures that the in-order sequence of the B</w:t>
+        <w:t>The getSuccessor() method implemented in the program uses the second approach: looking for the smallest value in the right subtree. This method ensures that the in-order sequence of the B</w:t>
       </w:r>
       <w:r>
         <w:rPr>
@@ -2382,25 +2212,7 @@
           <w:sz w:val="24"/>
           <w:szCs w:val="24"/>
         </w:rPr>
-        <w:t xml:space="preserve">What are the uses of the data and </w:t>
-      </w:r>
-      <w:proofErr w:type="spellStart"/>
-      <w:r>
-        <w:rPr>
-          <w:rFonts w:ascii="Times New Roman" w:hAnsi="Times New Roman" w:cs="Times New Roman"/>
-          <w:sz w:val="24"/>
-          <w:szCs w:val="24"/>
-        </w:rPr>
-        <w:t>idxLast</w:t>
-      </w:r>
-      <w:proofErr w:type="spellEnd"/>
-      <w:r>
-        <w:rPr>
-          <w:rFonts w:ascii="Times New Roman" w:hAnsi="Times New Roman" w:cs="Times New Roman"/>
-          <w:sz w:val="24"/>
-          <w:szCs w:val="24"/>
-        </w:rPr>
-        <w:t xml:space="preserve"> attributes in the</w:t>
+        <w:t>What are the uses of the data and idxLast attributes in the</w:t>
       </w:r>
       <w:r>
         <w:rPr>
@@ -2410,7 +2222,6 @@
         </w:rPr>
         <w:t xml:space="preserve"> </w:t>
       </w:r>
-      <w:proofErr w:type="spellStart"/>
       <w:r>
         <w:rPr>
           <w:rFonts w:ascii="Times New Roman" w:hAnsi="Times New Roman" w:cs="Times New Roman"/>
@@ -2419,18 +2230,7 @@
           <w:sz w:val="24"/>
           <w:szCs w:val="24"/>
         </w:rPr>
-        <w:t>BinaryTreeArray</w:t>
-      </w:r>
-      <w:proofErr w:type="spellEnd"/>
-      <w:r>
-        <w:rPr>
-          <w:rFonts w:ascii="Times New Roman" w:hAnsi="Times New Roman" w:cs="Times New Roman"/>
-          <w:b/>
-          <w:bCs/>
-          <w:sz w:val="24"/>
-          <w:szCs w:val="24"/>
-        </w:rPr>
-        <w:t xml:space="preserve"> </w:t>
+        <w:t xml:space="preserve">BinaryTreeArray </w:t>
       </w:r>
       <w:r>
         <w:rPr>
@@ -2478,23 +2278,13 @@
           <w:szCs w:val="24"/>
         </w:rPr>
       </w:pPr>
-      <w:proofErr w:type="spellStart"/>
-      <w:r>
-        <w:rPr>
-          <w:rFonts w:ascii="Times New Roman" w:hAnsi="Times New Roman" w:cs="Times New Roman"/>
-          <w:sz w:val="24"/>
-          <w:szCs w:val="24"/>
-        </w:rPr>
-        <w:t>idxLast</w:t>
-      </w:r>
-      <w:proofErr w:type="spellEnd"/>
-      <w:r>
-        <w:rPr>
-          <w:rFonts w:ascii="Times New Roman" w:hAnsi="Times New Roman" w:cs="Times New Roman"/>
-          <w:sz w:val="24"/>
-          <w:szCs w:val="24"/>
-        </w:rPr>
-        <w:t>: Tracks the last index of the node in the array.</w:t>
+      <w:r>
+        <w:rPr>
+          <w:rFonts w:ascii="Times New Roman" w:hAnsi="Times New Roman" w:cs="Times New Roman"/>
+          <w:sz w:val="24"/>
+          <w:szCs w:val="24"/>
+        </w:rPr>
+        <w:t>idxLast: Tracks the last index of the node in the array.</w:t>
       </w:r>
     </w:p>
     <w:p>
@@ -2519,8 +2309,6 @@
         </w:rPr>
         <w:t xml:space="preserve">What are the uses of the </w:t>
       </w:r>
-      <w:proofErr w:type="spellStart"/>
-      <w:proofErr w:type="gramStart"/>
       <w:r>
         <w:rPr>
           <w:rFonts w:ascii="Times New Roman" w:hAnsi="Times New Roman" w:cs="Times New Roman"/>
@@ -2531,25 +2319,14 @@
         </w:rPr>
         <w:t>populateData</w:t>
       </w:r>
-      <w:proofErr w:type="spellEnd"/>
-      <w:r>
-        <w:rPr>
-          <w:rFonts w:ascii="Times New Roman" w:hAnsi="Times New Roman" w:cs="Times New Roman"/>
-          <w:sz w:val="24"/>
-          <w:szCs w:val="24"/>
-        </w:rPr>
-        <w:t>(</w:t>
-      </w:r>
-      <w:proofErr w:type="gramEnd"/>
-      <w:r>
-        <w:rPr>
-          <w:rFonts w:ascii="Times New Roman" w:hAnsi="Times New Roman" w:cs="Times New Roman"/>
-          <w:sz w:val="24"/>
-          <w:szCs w:val="24"/>
-        </w:rPr>
-        <w:t xml:space="preserve">) and </w:t>
-      </w:r>
-      <w:proofErr w:type="spellStart"/>
+      <w:r>
+        <w:rPr>
+          <w:rFonts w:ascii="Times New Roman" w:hAnsi="Times New Roman" w:cs="Times New Roman"/>
+          <w:sz w:val="24"/>
+          <w:szCs w:val="24"/>
+        </w:rPr>
+        <w:t xml:space="preserve">() and </w:t>
+      </w:r>
       <w:r>
         <w:rPr>
           <w:rFonts w:ascii="Times New Roman" w:hAnsi="Times New Roman" w:cs="Times New Roman"/>
@@ -2560,7 +2337,6 @@
         </w:rPr>
         <w:t>traverseInOrder</w:t>
       </w:r>
-      <w:proofErr w:type="spellEnd"/>
       <w:r>
         <w:rPr>
           <w:rFonts w:ascii="Times New Roman" w:hAnsi="Times New Roman" w:cs="Times New Roman"/>
@@ -2600,33 +2376,13 @@
           <w:szCs w:val="24"/>
         </w:rPr>
       </w:pPr>
-      <w:proofErr w:type="spellStart"/>
-      <w:proofErr w:type="gramStart"/>
-      <w:r>
-        <w:rPr>
-          <w:rFonts w:ascii="Times New Roman" w:hAnsi="Times New Roman" w:cs="Times New Roman"/>
-          <w:sz w:val="24"/>
-          <w:szCs w:val="24"/>
-        </w:rPr>
-        <w:t>populateData</w:t>
-      </w:r>
-      <w:proofErr w:type="spellEnd"/>
-      <w:r>
-        <w:rPr>
-          <w:rFonts w:ascii="Times New Roman" w:hAnsi="Times New Roman" w:cs="Times New Roman"/>
-          <w:sz w:val="24"/>
-          <w:szCs w:val="24"/>
-        </w:rPr>
-        <w:t>(</w:t>
-      </w:r>
-      <w:proofErr w:type="gramEnd"/>
-      <w:r>
-        <w:rPr>
-          <w:rFonts w:ascii="Times New Roman" w:hAnsi="Times New Roman" w:cs="Times New Roman"/>
-          <w:sz w:val="24"/>
-          <w:szCs w:val="24"/>
-        </w:rPr>
-        <w:t>): Fills the array with initial data.</w:t>
+      <w:r>
+        <w:rPr>
+          <w:rFonts w:ascii="Times New Roman" w:hAnsi="Times New Roman" w:cs="Times New Roman"/>
+          <w:sz w:val="24"/>
+          <w:szCs w:val="24"/>
+        </w:rPr>
+        <w:t>populateData(): Fills the array with initial data.</w:t>
       </w:r>
     </w:p>
     <w:p>
@@ -2643,33 +2399,13 @@
           <w:szCs w:val="24"/>
         </w:rPr>
       </w:pPr>
-      <w:proofErr w:type="spellStart"/>
-      <w:proofErr w:type="gramStart"/>
-      <w:r>
-        <w:rPr>
-          <w:rFonts w:ascii="Times New Roman" w:hAnsi="Times New Roman" w:cs="Times New Roman"/>
-          <w:sz w:val="24"/>
-          <w:szCs w:val="24"/>
-        </w:rPr>
-        <w:t>traverseInOrder</w:t>
-      </w:r>
-      <w:proofErr w:type="spellEnd"/>
-      <w:r>
-        <w:rPr>
-          <w:rFonts w:ascii="Times New Roman" w:hAnsi="Times New Roman" w:cs="Times New Roman"/>
-          <w:sz w:val="24"/>
-          <w:szCs w:val="24"/>
-        </w:rPr>
-        <w:t>(</w:t>
-      </w:r>
-      <w:proofErr w:type="gramEnd"/>
-      <w:r>
-        <w:rPr>
-          <w:rFonts w:ascii="Times New Roman" w:hAnsi="Times New Roman" w:cs="Times New Roman"/>
-          <w:sz w:val="24"/>
-          <w:szCs w:val="24"/>
-        </w:rPr>
-        <w:t>): Traverses the array in in-order fashion.</w:t>
+      <w:r>
+        <w:rPr>
+          <w:rFonts w:ascii="Times New Roman" w:hAnsi="Times New Roman" w:cs="Times New Roman"/>
+          <w:sz w:val="24"/>
+          <w:szCs w:val="24"/>
+        </w:rPr>
+        <w:t>traverseInOrder(): Traverses the array in in-order fashion.</w:t>
       </w:r>
     </w:p>
     <w:p>
@@ -2708,25 +2444,7 @@
           <w:sz w:val="24"/>
           <w:szCs w:val="24"/>
         </w:rPr>
-        <w:t xml:space="preserve">left-child and </w:t>
-      </w:r>
-      <w:proofErr w:type="spellStart"/>
-      <w:r>
-        <w:rPr>
-          <w:rFonts w:ascii="Times New Roman" w:hAnsi="Times New Roman" w:cs="Times New Roman"/>
-          <w:sz w:val="24"/>
-          <w:szCs w:val="24"/>
-        </w:rPr>
-        <w:t>rigth</w:t>
-      </w:r>
-      <w:proofErr w:type="spellEnd"/>
-      <w:r>
-        <w:rPr>
-          <w:rFonts w:ascii="Times New Roman" w:hAnsi="Times New Roman" w:cs="Times New Roman"/>
-          <w:sz w:val="24"/>
-          <w:szCs w:val="24"/>
-        </w:rPr>
-        <w:t xml:space="preserve"> child positions respectively?</w:t>
+        <w:t>left-child and rigth child positions respectively?</w:t>
       </w:r>
     </w:p>
     <w:p>
@@ -2838,23 +2556,13 @@
         </w:rPr>
         <w:t xml:space="preserve">Create a method inside the </w:t>
       </w:r>
-      <w:proofErr w:type="spellStart"/>
       <w:r>
         <w:rPr>
           <w:rFonts w:ascii="Times New Roman" w:hAnsi="Times New Roman" w:cs="Times New Roman"/>
           <w:b/>
           <w:bCs/>
         </w:rPr>
-        <w:t>BinaryTree</w:t>
-      </w:r>
-      <w:proofErr w:type="spellEnd"/>
-      <w:r>
-        <w:rPr>
-          <w:rFonts w:ascii="Times New Roman" w:hAnsi="Times New Roman" w:cs="Times New Roman"/>
-          <w:b/>
-          <w:bCs/>
-        </w:rPr>
-        <w:t xml:space="preserve"> </w:t>
+        <w:t xml:space="preserve">BinaryTree </w:t>
       </w:r>
       <w:r>
         <w:rPr>
@@ -2943,23 +2651,13 @@
         </w:rPr>
         <w:t xml:space="preserve">Create a method in the </w:t>
       </w:r>
-      <w:proofErr w:type="spellStart"/>
       <w:r>
         <w:rPr>
           <w:rFonts w:ascii="Times New Roman" w:hAnsi="Times New Roman" w:cs="Times New Roman"/>
           <w:b/>
           <w:bCs/>
         </w:rPr>
-        <w:t>BinaryTree</w:t>
-      </w:r>
-      <w:proofErr w:type="spellEnd"/>
-      <w:r>
-        <w:rPr>
-          <w:rFonts w:ascii="Times New Roman" w:hAnsi="Times New Roman" w:cs="Times New Roman"/>
-          <w:b/>
-          <w:bCs/>
-        </w:rPr>
-        <w:t xml:space="preserve"> </w:t>
+        <w:t xml:space="preserve">BinaryTree </w:t>
       </w:r>
       <w:r>
         <w:rPr>
@@ -3048,23 +2746,13 @@
         </w:rPr>
         <w:t xml:space="preserve">Create a method in the </w:t>
       </w:r>
-      <w:proofErr w:type="spellStart"/>
       <w:r>
         <w:rPr>
           <w:rFonts w:ascii="Times New Roman" w:hAnsi="Times New Roman" w:cs="Times New Roman"/>
           <w:b/>
           <w:bCs/>
         </w:rPr>
-        <w:t>BinaryTree</w:t>
-      </w:r>
-      <w:proofErr w:type="spellEnd"/>
-      <w:r>
-        <w:rPr>
-          <w:rFonts w:ascii="Times New Roman" w:hAnsi="Times New Roman" w:cs="Times New Roman"/>
-          <w:b/>
-          <w:bCs/>
-        </w:rPr>
-        <w:t xml:space="preserve"> </w:t>
+        <w:t xml:space="preserve">BinaryTree </w:t>
       </w:r>
       <w:r>
         <w:rPr>
@@ -3142,23 +2830,13 @@
         <w:lastRenderedPageBreak/>
         <w:t xml:space="preserve">Create a method in the </w:t>
       </w:r>
-      <w:proofErr w:type="spellStart"/>
       <w:r>
         <w:rPr>
           <w:rFonts w:ascii="Times New Roman" w:hAnsi="Times New Roman" w:cs="Times New Roman"/>
           <w:b/>
           <w:bCs/>
         </w:rPr>
-        <w:t>BinaryTree</w:t>
-      </w:r>
-      <w:proofErr w:type="spellEnd"/>
-      <w:r>
-        <w:rPr>
-          <w:rFonts w:ascii="Times New Roman" w:hAnsi="Times New Roman" w:cs="Times New Roman"/>
-          <w:b/>
-          <w:bCs/>
-        </w:rPr>
-        <w:t xml:space="preserve"> </w:t>
+        <w:t xml:space="preserve">BinaryTree </w:t>
       </w:r>
       <w:r>
         <w:rPr>
@@ -3247,23 +2925,13 @@
         </w:rPr>
         <w:t xml:space="preserve">Modify the </w:t>
       </w:r>
-      <w:proofErr w:type="spellStart"/>
       <w:r>
         <w:rPr>
           <w:rFonts w:ascii="Times New Roman" w:hAnsi="Times New Roman" w:cs="Times New Roman"/>
           <w:b/>
           <w:bCs/>
         </w:rPr>
-        <w:t>BinaryTreeMain</w:t>
-      </w:r>
-      <w:proofErr w:type="spellEnd"/>
-      <w:r>
-        <w:rPr>
-          <w:rFonts w:ascii="Times New Roman" w:hAnsi="Times New Roman" w:cs="Times New Roman"/>
-          <w:b/>
-          <w:bCs/>
-        </w:rPr>
-        <w:t xml:space="preserve"> </w:t>
+        <w:t xml:space="preserve">BinaryTreeMain </w:t>
       </w:r>
       <w:r>
         <w:rPr>
@@ -3289,18 +2957,8 @@
           <w:i/>
           <w:iCs/>
         </w:rPr>
-        <w:t xml:space="preserve">a. </w:t>
-      </w:r>
-      <w:proofErr w:type="gramStart"/>
-      <w:r>
-        <w:rPr>
-          <w:rFonts w:ascii="Times New Roman" w:hAnsi="Times New Roman" w:cs="Times New Roman"/>
-          <w:i/>
-          <w:iCs/>
-        </w:rPr>
-        <w:t>add</w:t>
-      </w:r>
-      <w:proofErr w:type="gramEnd"/>
+        <w:t>a. add</w:t>
+      </w:r>
     </w:p>
     <w:p>
       <w:pPr>
@@ -3319,18 +2977,8 @@
           <w:i/>
           <w:iCs/>
         </w:rPr>
-        <w:t xml:space="preserve">b. </w:t>
-      </w:r>
-      <w:proofErr w:type="gramStart"/>
-      <w:r>
-        <w:rPr>
-          <w:rFonts w:ascii="Times New Roman" w:hAnsi="Times New Roman" w:cs="Times New Roman"/>
-          <w:i/>
-          <w:iCs/>
-        </w:rPr>
-        <w:t>delete</w:t>
-      </w:r>
-      <w:proofErr w:type="gramEnd"/>
+        <w:t>b. delete</w:t>
+      </w:r>
     </w:p>
     <w:p>
       <w:pPr>
@@ -3349,18 +2997,8 @@
           <w:i/>
           <w:iCs/>
         </w:rPr>
-        <w:t xml:space="preserve">c. </w:t>
-      </w:r>
-      <w:proofErr w:type="gramStart"/>
-      <w:r>
-        <w:rPr>
-          <w:rFonts w:ascii="Times New Roman" w:hAnsi="Times New Roman" w:cs="Times New Roman"/>
-          <w:i/>
-          <w:iCs/>
-        </w:rPr>
-        <w:t>find</w:t>
-      </w:r>
-      <w:proofErr w:type="gramEnd"/>
+        <w:t>c. find</w:t>
+      </w:r>
     </w:p>
     <w:p>
       <w:pPr>
@@ -3379,18 +3017,8 @@
           <w:i/>
           <w:iCs/>
         </w:rPr>
-        <w:t xml:space="preserve">d. traverse </w:t>
-      </w:r>
-      <w:proofErr w:type="spellStart"/>
-      <w:r>
-        <w:rPr>
-          <w:rFonts w:ascii="Times New Roman" w:hAnsi="Times New Roman" w:cs="Times New Roman"/>
-          <w:i/>
-          <w:iCs/>
-        </w:rPr>
-        <w:t>inOrder</w:t>
-      </w:r>
-      <w:proofErr w:type="spellEnd"/>
+        <w:t>d. traverse inOrder</w:t>
+      </w:r>
     </w:p>
     <w:p>
       <w:pPr>
@@ -3409,18 +3037,8 @@
           <w:i/>
           <w:iCs/>
         </w:rPr>
-        <w:t xml:space="preserve">e. traverse </w:t>
-      </w:r>
-      <w:proofErr w:type="spellStart"/>
-      <w:r>
-        <w:rPr>
-          <w:rFonts w:ascii="Times New Roman" w:hAnsi="Times New Roman" w:cs="Times New Roman"/>
-          <w:i/>
-          <w:iCs/>
-        </w:rPr>
-        <w:t>preOrder</w:t>
-      </w:r>
-      <w:proofErr w:type="spellEnd"/>
+        <w:t>e. traverse preOrder</w:t>
+      </w:r>
     </w:p>
     <w:p>
       <w:pPr>
@@ -3439,18 +3057,8 @@
           <w:i/>
           <w:iCs/>
         </w:rPr>
-        <w:t xml:space="preserve">f. traverse </w:t>
-      </w:r>
-      <w:proofErr w:type="spellStart"/>
-      <w:r>
-        <w:rPr>
-          <w:rFonts w:ascii="Times New Roman" w:hAnsi="Times New Roman" w:cs="Times New Roman"/>
-          <w:i/>
-          <w:iCs/>
-        </w:rPr>
-        <w:t>postOrder</w:t>
-      </w:r>
-      <w:proofErr w:type="spellEnd"/>
+        <w:t>f. traverse postOrder</w:t>
+      </w:r>
     </w:p>
     <w:p>
       <w:pPr>
@@ -3465,16 +3073,8 @@
         <w:rPr>
           <w:rFonts w:ascii="Times New Roman" w:hAnsi="Times New Roman" w:cs="Times New Roman"/>
         </w:rPr>
-        <w:t xml:space="preserve">g. </w:t>
-      </w:r>
-      <w:proofErr w:type="spellStart"/>
-      <w:r>
-        <w:rPr>
-          <w:rFonts w:ascii="Times New Roman" w:hAnsi="Times New Roman" w:cs="Times New Roman"/>
-        </w:rPr>
-        <w:t>keluar</w:t>
-      </w:r>
-      <w:proofErr w:type="spellEnd"/>
+        <w:t>g. keluar</w:t>
+      </w:r>
     </w:p>
     <w:p>
       <w:pPr>
@@ -3601,23 +3201,13 @@
         </w:rPr>
         <w:t xml:space="preserve">Modify the </w:t>
       </w:r>
-      <w:proofErr w:type="spellStart"/>
       <w:r>
         <w:rPr>
           <w:rFonts w:ascii="Times New Roman" w:hAnsi="Times New Roman" w:cs="Times New Roman"/>
           <w:b/>
           <w:bCs/>
         </w:rPr>
-        <w:t>BinaryTreeArray</w:t>
-      </w:r>
-      <w:proofErr w:type="spellEnd"/>
-      <w:r>
-        <w:rPr>
-          <w:rFonts w:ascii="Times New Roman" w:hAnsi="Times New Roman" w:cs="Times New Roman"/>
-          <w:b/>
-          <w:bCs/>
-        </w:rPr>
-        <w:t xml:space="preserve"> </w:t>
+        <w:t xml:space="preserve">BinaryTreeArray </w:t>
       </w:r>
       <w:r>
         <w:rPr>
@@ -3639,21 +3229,7 @@
         <w:rPr>
           <w:rFonts w:ascii="Times New Roman" w:hAnsi="Times New Roman" w:cs="Times New Roman"/>
         </w:rPr>
-        <w:t xml:space="preserve">a. Add </w:t>
-      </w:r>
-      <w:proofErr w:type="spellStart"/>
-      <w:r>
-        <w:rPr>
-          <w:rFonts w:ascii="Times New Roman" w:hAnsi="Times New Roman" w:cs="Times New Roman"/>
-        </w:rPr>
-        <w:t>add</w:t>
-      </w:r>
-      <w:proofErr w:type="spellEnd"/>
-      <w:r>
-        <w:rPr>
-          <w:rFonts w:ascii="Times New Roman" w:hAnsi="Times New Roman" w:cs="Times New Roman"/>
-        </w:rPr>
-        <w:t xml:space="preserve"> method (int data) to enter data into the tree</w:t>
+        <w:t>a. Add add method (int data) to enter data into the tree</w:t>
       </w:r>
     </w:p>
     <w:p>
@@ -3669,65 +3245,135 @@
         <w:rPr>
           <w:rFonts w:ascii="Times New Roman" w:hAnsi="Times New Roman" w:cs="Times New Roman"/>
         </w:rPr>
+        <w:drawing>
+          <wp:inline distT="0" distB="0" distL="0" distR="0" wp14:anchorId="2D49FCA9" wp14:editId="60B68CF2">
+            <wp:extent cx="3334120" cy="1986004"/>
+            <wp:effectExtent l="0" t="0" r="0" b="0"/>
+            <wp:docPr id="739266863" name="Picture 1"/>
+            <wp:cNvGraphicFramePr>
+              <a:graphicFrameLocks xmlns:a="http://schemas.openxmlformats.org/drawingml/2006/main" noChangeAspect="1"/>
+            </wp:cNvGraphicFramePr>
+            <a:graphic xmlns:a="http://schemas.openxmlformats.org/drawingml/2006/main">
+              <a:graphicData uri="http://schemas.openxmlformats.org/drawingml/2006/picture">
+                <pic:pic xmlns:pic="http://schemas.openxmlformats.org/drawingml/2006/picture">
+                  <pic:nvPicPr>
+                    <pic:cNvPr id="739266863" name=""/>
+                    <pic:cNvPicPr/>
+                  </pic:nvPicPr>
+                  <pic:blipFill>
+                    <a:blip r:embed="rId25"/>
+                    <a:stretch>
+                      <a:fillRect/>
+                    </a:stretch>
+                  </pic:blipFill>
+                  <pic:spPr>
+                    <a:xfrm>
+                      <a:off x="0" y="0"/>
+                      <a:ext cx="3347681" cy="1994081"/>
+                    </a:xfrm>
+                    <a:prstGeom prst="rect">
+                      <a:avLst/>
+                    </a:prstGeom>
+                  </pic:spPr>
+                </pic:pic>
+              </a:graphicData>
+            </a:graphic>
+          </wp:inline>
+        </w:drawing>
+      </w:r>
+    </w:p>
+    <w:p>
+      <w:pPr>
+        <w:pStyle w:val="Default"/>
+        <w:spacing w:after="150" w:line="276" w:lineRule="auto"/>
+        <w:ind w:left="360"/>
+        <w:rPr>
+          <w:rFonts w:ascii="Times New Roman" w:hAnsi="Times New Roman" w:cs="Times New Roman"/>
+        </w:rPr>
+      </w:pPr>
+      <w:r>
+        <w:rPr>
+          <w:rFonts w:ascii="Times New Roman" w:hAnsi="Times New Roman" w:cs="Times New Roman"/>
+        </w:rPr>
         <w:t xml:space="preserve">b. </w:t>
       </w:r>
-      <w:proofErr w:type="spellStart"/>
-      <w:proofErr w:type="gramStart"/>
       <w:r>
         <w:rPr>
           <w:rFonts w:ascii="Times New Roman" w:hAnsi="Times New Roman" w:cs="Times New Roman"/>
           <w:b/>
           <w:bCs/>
         </w:rPr>
-        <w:t>traversePreOrder</w:t>
-      </w:r>
-      <w:proofErr w:type="spellEnd"/>
+        <w:t xml:space="preserve">traversePreOrder() </w:t>
+      </w:r>
+      <w:r>
+        <w:rPr>
+          <w:rFonts w:ascii="Times New Roman" w:hAnsi="Times New Roman" w:cs="Times New Roman"/>
+        </w:rPr>
+        <w:t xml:space="preserve">and </w:t>
+      </w:r>
       <w:r>
         <w:rPr>
           <w:rFonts w:ascii="Times New Roman" w:hAnsi="Times New Roman" w:cs="Times New Roman"/>
           <w:b/>
           <w:bCs/>
         </w:rPr>
-        <w:t>(</w:t>
-      </w:r>
-      <w:proofErr w:type="gramEnd"/>
-      <w:r>
-        <w:rPr>
-          <w:rFonts w:ascii="Times New Roman" w:hAnsi="Times New Roman" w:cs="Times New Roman"/>
-          <w:b/>
-          <w:bCs/>
-        </w:rPr>
-        <w:t xml:space="preserve">) </w:t>
-      </w:r>
-      <w:r>
-        <w:rPr>
-          <w:rFonts w:ascii="Times New Roman" w:hAnsi="Times New Roman" w:cs="Times New Roman"/>
-        </w:rPr>
-        <w:t xml:space="preserve">and </w:t>
-      </w:r>
-      <w:proofErr w:type="spellStart"/>
-      <w:r>
-        <w:rPr>
-          <w:rFonts w:ascii="Times New Roman" w:hAnsi="Times New Roman" w:cs="Times New Roman"/>
-          <w:b/>
-          <w:bCs/>
-        </w:rPr>
-        <w:t>traversePostOrder</w:t>
-      </w:r>
-      <w:proofErr w:type="spellEnd"/>
-      <w:r>
-        <w:rPr>
-          <w:rFonts w:ascii="Times New Roman" w:hAnsi="Times New Roman" w:cs="Times New Roman"/>
-          <w:b/>
-          <w:bCs/>
-        </w:rPr>
-        <w:t xml:space="preserve">() </w:t>
+        <w:t xml:space="preserve">traversePostOrder() </w:t>
       </w:r>
       <w:r>
         <w:rPr>
           <w:rFonts w:ascii="Times New Roman" w:hAnsi="Times New Roman" w:cs="Times New Roman"/>
         </w:rPr>
         <w:t>methods</w:t>
+      </w:r>
+    </w:p>
+    <w:p>
+      <w:pPr>
+        <w:pStyle w:val="Default"/>
+        <w:spacing w:after="150" w:line="276" w:lineRule="auto"/>
+        <w:ind w:left="360"/>
+        <w:rPr>
+          <w:rFonts w:ascii="Times New Roman" w:hAnsi="Times New Roman" w:cs="Times New Roman"/>
+        </w:rPr>
+      </w:pPr>
+      <w:r>
+        <w:rPr>
+          <w:rFonts w:ascii="Times New Roman" w:hAnsi="Times New Roman" w:cs="Times New Roman"/>
+        </w:rPr>
+        <w:drawing>
+          <wp:inline distT="0" distB="0" distL="0" distR="0" wp14:anchorId="4EE6F087" wp14:editId="744D0401">
+            <wp:extent cx="3542669" cy="2154803"/>
+            <wp:effectExtent l="0" t="0" r="635" b="0"/>
+            <wp:docPr id="646862932" name="Picture 1"/>
+            <wp:cNvGraphicFramePr>
+              <a:graphicFrameLocks xmlns:a="http://schemas.openxmlformats.org/drawingml/2006/main" noChangeAspect="1"/>
+            </wp:cNvGraphicFramePr>
+            <a:graphic xmlns:a="http://schemas.openxmlformats.org/drawingml/2006/main">
+              <a:graphicData uri="http://schemas.openxmlformats.org/drawingml/2006/picture">
+                <pic:pic xmlns:pic="http://schemas.openxmlformats.org/drawingml/2006/picture">
+                  <pic:nvPicPr>
+                    <pic:cNvPr id="646862932" name=""/>
+                    <pic:cNvPicPr/>
+                  </pic:nvPicPr>
+                  <pic:blipFill>
+                    <a:blip r:embed="rId26"/>
+                    <a:stretch>
+                      <a:fillRect/>
+                    </a:stretch>
+                  </pic:blipFill>
+                  <pic:spPr>
+                    <a:xfrm>
+                      <a:off x="0" y="0"/>
+                      <a:ext cx="3548072" cy="2158089"/>
+                    </a:xfrm>
+                    <a:prstGeom prst="rect">
+                      <a:avLst/>
+                    </a:prstGeom>
+                  </pic:spPr>
+                </pic:pic>
+              </a:graphicData>
+            </a:graphic>
+          </wp:inline>
+        </w:drawing>
       </w:r>
     </w:p>
     <w:sectPr>

</xml_diff>